<commit_message>
Updated worksheet for Lesson 10
</commit_message>
<xml_diff>
--- a/Lesson 10/Series and Parallel Resistor Network Worksheet.docx
+++ b/Lesson 10/Series and Parallel Resistor Network Worksheet.docx
@@ -94,16 +94,7 @@
         <w:t>O</w:t>
       </w:r>
       <w:r>
-        <w:t xml:space="preserve">ne way of determining the sub-networks </w:t>
-      </w:r>
-      <w:r>
-        <w:t xml:space="preserve">of a circuit </w:t>
-      </w:r>
-      <w:r>
-        <w:t>is by starting at the source and traversing the circuit</w:t>
-      </w:r>
-      <w:r>
-        <w:t xml:space="preserve"> to the next node</w:t>
+        <w:t>ne way of determining the sub-networks of a circuit is by starting at the source and traversing the circuit to the next node</w:t>
       </w:r>
     </w:p>
     <w:p>
@@ -115,10 +106,7 @@
         </w:numPr>
       </w:pPr>
       <w:r>
-        <w:t>If the node encountered has a single component attached to it, this component is in series with the source</w:t>
-      </w:r>
-      <w:r>
-        <w:t xml:space="preserve"> (or the previous component).  In this case, one would continue traversing the circuit after the component that was just encountered.</w:t>
+        <w:t>If the node encountered has a single component attached to it, this component is in series with the source (or the previous component).  In this case, one would continue traversing the circuit after the component that was just encountered.</w:t>
       </w:r>
     </w:p>
     <w:p>
@@ -130,22 +118,7 @@
         </w:numPr>
       </w:pPr>
       <w:r>
-        <w:t xml:space="preserve">However, if the node has multiple components attached to it, then </w:t>
-      </w:r>
-      <w:r>
-        <w:t>the starting node of</w:t>
-      </w:r>
-      <w:r>
-        <w:t xml:space="preserve"> a parallel network</w:t>
-      </w:r>
-      <w:r>
-        <w:t xml:space="preserve"> has been encountered</w:t>
-      </w:r>
-      <w:r>
-        <w:t>.</w:t>
-      </w:r>
-      <w:r>
-        <w:t xml:space="preserve">  In this case, each branch splitting from this node needs to be traversed individually.</w:t>
+        <w:t>However, if the node has multiple components attached to it, then the starting node of a parallel network has been encountered.  In this case, each branch splitting from this node needs to be traversed individually.</w:t>
       </w:r>
     </w:p>
     <w:p>
@@ -178,10 +151,7 @@
         <w:t>each branch is</w:t>
       </w:r>
       <w:r>
-        <w:t xml:space="preserve"> </w:t>
-      </w:r>
-      <w:r>
-        <w:t>traverse</w:t>
+        <w:t xml:space="preserve"> traverse</w:t>
       </w:r>
       <w:r>
         <w:t>d</w:t>
@@ -246,6 +216,10 @@
         <w:jc w:val="center"/>
       </w:pPr>
       <w:r>
+        <w:rPr>
+          <w:noProof/>
+          <w:lang w:val="en-US"/>
+        </w:rPr>
         <w:drawing>
           <wp:inline distT="0" distB="0" distL="0" distR="0" wp14:anchorId="712088B1" wp14:editId="0828D601">
             <wp:extent cx="3400425" cy="2438400"/>
@@ -526,13 +500,7 @@
               <w:rPr>
                 <w:rFonts w:ascii="Cambria Math" w:hAnsi="Cambria Math"/>
               </w:rPr>
-              <m:t>eq</m:t>
-            </m:r>
-            <m:r>
-              <w:rPr>
-                <w:rFonts w:ascii="Cambria Math" w:hAnsi="Cambria Math"/>
-              </w:rPr>
-              <m:t>1</m:t>
+              <m:t>eq1</m:t>
             </m:r>
           </m:sub>
         </m:sSub>
@@ -648,10 +616,7 @@
         <w:t xml:space="preserve">Given </w:t>
       </w:r>
       <w:r>
-        <w:t xml:space="preserve">the equivalent circuit of step A, </w:t>
-      </w:r>
-      <w:r>
-        <w:t>analyze the circuit and determine inner most resistor network.</w:t>
+        <w:t>the equivalent circuit of step A, analyze the circuit and determine inner most resistor network.</w:t>
       </w:r>
     </w:p>
     <w:p>
@@ -693,13 +658,7 @@
               <w:rPr>
                 <w:rFonts w:ascii="Cambria Math" w:hAnsi="Cambria Math"/>
               </w:rPr>
-              <m:t>eq</m:t>
-            </m:r>
-            <m:r>
-              <w:rPr>
-                <w:rFonts w:ascii="Cambria Math" w:hAnsi="Cambria Math"/>
-              </w:rPr>
-              <m:t>2</m:t>
+              <m:t>eq2</m:t>
             </m:r>
           </m:sub>
         </m:sSub>
@@ -726,10 +685,7 @@
         </w:numPr>
       </w:pPr>
       <w:r>
-        <w:t xml:space="preserve">Redraw the circuit from step A </w:t>
-      </w:r>
-      <w:r>
-        <w:t xml:space="preserve">below with the innermost sub-network replaced </w:t>
+        <w:t xml:space="preserve">Redraw the circuit from step A below with the innermost sub-network replaced </w:t>
       </w:r>
       <w:proofErr w:type="gramStart"/>
       <w:r>
@@ -758,13 +714,7 @@
               <w:rPr>
                 <w:rFonts w:ascii="Cambria Math" w:hAnsi="Cambria Math"/>
               </w:rPr>
-              <m:t>eq</m:t>
-            </m:r>
-            <m:r>
-              <w:rPr>
-                <w:rFonts w:ascii="Cambria Math" w:hAnsi="Cambria Math"/>
-              </w:rPr>
-              <m:t>2</m:t>
+              <m:t>eq2</m:t>
             </m:r>
           </m:sub>
         </m:sSub>
@@ -821,13 +771,7 @@
         </w:numPr>
       </w:pPr>
       <w:r>
-        <w:t xml:space="preserve">Given the equivalent circuit of </w:t>
-      </w:r>
-      <w:r>
-        <w:t>step B</w:t>
-      </w:r>
-      <w:r>
-        <w:t>, analyze the circuit and determine inner most resistor network.</w:t>
+        <w:t>Given the equivalent circuit of step B, analyze the circuit and determine inner most resistor network.</w:t>
       </w:r>
     </w:p>
     <w:p>
@@ -869,13 +813,7 @@
               <w:rPr>
                 <w:rFonts w:ascii="Cambria Math" w:hAnsi="Cambria Math"/>
               </w:rPr>
-              <m:t>eq</m:t>
-            </m:r>
-            <m:r>
-              <w:rPr>
-                <w:rFonts w:ascii="Cambria Math" w:hAnsi="Cambria Math"/>
-              </w:rPr>
-              <m:t>3</m:t>
+              <m:t>eq3</m:t>
             </m:r>
           </m:sub>
         </m:sSub>
@@ -902,7 +840,12 @@
         </w:numPr>
       </w:pPr>
       <w:r>
-        <w:t xml:space="preserve">Redraw the circuit from step A below with the innermost sub-network replaced </w:t>
+        <w:t>Redraw the circuit from step B</w:t>
+      </w:r>
+      <w:bookmarkStart w:id="4" w:name="_GoBack"/>
+      <w:bookmarkEnd w:id="4"/>
+      <w:r>
+        <w:t xml:space="preserve"> below with the innermost sub-network replaced </w:t>
       </w:r>
       <w:proofErr w:type="gramStart"/>
       <w:r>
@@ -931,13 +874,7 @@
               <w:rPr>
                 <w:rFonts w:ascii="Cambria Math" w:hAnsi="Cambria Math"/>
               </w:rPr>
-              <m:t>eq</m:t>
-            </m:r>
-            <m:r>
-              <w:rPr>
-                <w:rFonts w:ascii="Cambria Math" w:hAnsi="Cambria Math"/>
-              </w:rPr>
-              <m:t>3</m:t>
+              <m:t>eq3</m:t>
             </m:r>
           </m:sub>
         </m:sSub>
@@ -1069,19 +1006,7 @@
                   <w:rPr>
                     <w:rFonts w:ascii="Cambria Math" w:hAnsi="Cambria Math"/>
                   </w:rPr>
-                  <m:t>=_</m:t>
-                </m:r>
-                <m:r>
-                  <w:rPr>
-                    <w:rFonts w:ascii="Cambria Math" w:hAnsi="Cambria Math"/>
-                  </w:rPr>
-                  <m:t>_</m:t>
-                </m:r>
-                <m:r>
-                  <w:rPr>
-                    <w:rFonts w:ascii="Cambria Math" w:hAnsi="Cambria Math"/>
-                  </w:rPr>
-                  <m:t>______________</m:t>
+                  <m:t>=________________</m:t>
                 </m:r>
               </m:e>
             </m:mr>
@@ -1116,18 +1041,15 @@
                   <w:rPr>
                     <w:rFonts w:ascii="Cambria Math" w:hAnsi="Cambria Math"/>
                   </w:rPr>
-                  <m:t>=_______________</m:t>
-                </m:r>
-                <m:r>
-                  <w:rPr>
-                    <w:rFonts w:ascii="Cambria Math" w:hAnsi="Cambria Math"/>
-                  </w:rPr>
-                  <m:t>_</m:t>
+                  <m:t>=________________</m:t>
                 </m:r>
               </m:e>
             </m:mr>
           </m:m>
           <m:r>
+            <m:rPr>
+              <m:sty m:val="p"/>
+            </m:rPr>
             <w:br/>
           </m:r>
         </m:oMath>
@@ -1142,13 +1064,7 @@
         </w:numPr>
       </w:pPr>
       <w:r>
-        <w:t xml:space="preserve">Given </w:t>
-      </w:r>
-      <w:r>
-        <w:t>the equivalent circuit of step B</w:t>
-      </w:r>
-      <w:r>
-        <w:t>, determine current</w:t>
+        <w:t>Given the equivalent circuit of step B, determine current</w:t>
       </w:r>
       <w:r>
         <w:t>s</w:t>
@@ -1217,10 +1133,7 @@
         </m:sSub>
       </m:oMath>
       <w:r>
-        <w:t xml:space="preserve"> and the voltage at point B</w:t>
-      </w:r>
-      <w:r>
-        <w:t xml:space="preserve"> with respect to ground </w:t>
+        <w:t xml:space="preserve"> and the voltage at point B with respect to ground </w:t>
       </w:r>
       <w:r>
         <w:t xml:space="preserve">and record </w:t>
@@ -1292,13 +1205,7 @@
                   <w:rPr>
                     <w:rFonts w:ascii="Cambria Math" w:hAnsi="Cambria Math"/>
                   </w:rPr>
-                  <m:t>=_______________</m:t>
-                </m:r>
-                <m:r>
-                  <w:rPr>
-                    <w:rFonts w:ascii="Cambria Math" w:hAnsi="Cambria Math"/>
-                  </w:rPr>
-                  <m:t>_</m:t>
+                  <m:t>=________________</m:t>
                 </m:r>
               </m:e>
             </m:mr>
@@ -1333,19 +1240,7 @@
                   <w:rPr>
                     <w:rFonts w:ascii="Cambria Math" w:hAnsi="Cambria Math"/>
                   </w:rPr>
-                  <m:t>=</m:t>
-                </m:r>
-                <m:r>
-                  <w:rPr>
-                    <w:rFonts w:ascii="Cambria Math" w:hAnsi="Cambria Math"/>
-                  </w:rPr>
-                  <m:t>_</m:t>
-                </m:r>
-                <m:r>
-                  <w:rPr>
-                    <w:rFonts w:ascii="Cambria Math" w:hAnsi="Cambria Math"/>
-                  </w:rPr>
-                  <m:t>_______________</m:t>
+                  <m:t>=________________</m:t>
                 </m:r>
               </m:e>
             </m:mr>
@@ -1380,18 +1275,15 @@
                   <w:rPr>
                     <w:rFonts w:ascii="Cambria Math" w:hAnsi="Cambria Math"/>
                   </w:rPr>
-                  <m:t>=_______________</m:t>
-                </m:r>
-                <m:r>
-                  <w:rPr>
-                    <w:rFonts w:ascii="Cambria Math" w:hAnsi="Cambria Math"/>
-                  </w:rPr>
-                  <m:t>_</m:t>
+                  <m:t>=________________</m:t>
                 </m:r>
               </m:e>
             </m:mr>
           </m:m>
           <m:r>
+            <m:rPr>
+              <m:sty m:val="p"/>
+            </m:rPr>
             <w:br/>
           </m:r>
         </m:oMath>
@@ -1406,19 +1298,7 @@
         </w:numPr>
       </w:pPr>
       <w:r>
-        <w:t xml:space="preserve">Given </w:t>
-      </w:r>
-      <w:r>
-        <w:t>the equivalent circuit of step A</w:t>
-      </w:r>
-      <w:r>
-        <w:t>, determine the voltage at point B with respect to ground</w:t>
-      </w:r>
-      <w:r>
-        <w:t xml:space="preserve"> and the </w:t>
-      </w:r>
-      <w:r>
-        <w:t xml:space="preserve">currents </w:t>
+        <w:t xml:space="preserve">Given the equivalent circuit of step A, determine the voltage at point B with respect to ground and the currents </w:t>
       </w:r>
       <m:oMath>
         <m:sSub>
@@ -1472,25 +1352,13 @@
               <w:rPr>
                 <w:rFonts w:ascii="Cambria Math" w:hAnsi="Cambria Math"/>
               </w:rPr>
-              <m:t>eq</m:t>
-            </m:r>
-            <m:r>
-              <w:rPr>
-                <w:rFonts w:ascii="Cambria Math" w:hAnsi="Cambria Math"/>
-              </w:rPr>
-              <m:t>1</m:t>
+              <m:t>eq1</m:t>
             </m:r>
           </m:sub>
         </m:sSub>
       </m:oMath>
       <w:r>
-        <w:t xml:space="preserve"> and record </w:t>
-      </w:r>
-      <w:r>
-        <w:t>them</w:t>
-      </w:r>
-      <w:r>
-        <w:t xml:space="preserve"> below:</w:t>
+        <w:t xml:space="preserve"> and record them below:</w:t>
       </w:r>
       <w:r>
         <w:br/>
@@ -1553,13 +1421,7 @@
                   <w:rPr>
                     <w:rFonts w:ascii="Cambria Math" w:hAnsi="Cambria Math"/>
                   </w:rPr>
-                  <m:t>=_______________</m:t>
-                </m:r>
-                <m:r>
-                  <w:rPr>
-                    <w:rFonts w:ascii="Cambria Math" w:hAnsi="Cambria Math"/>
-                  </w:rPr>
-                  <m:t>_</m:t>
+                  <m:t>=________________</m:t>
                 </m:r>
               </m:e>
             </m:mr>
@@ -1594,19 +1456,7 @@
                   <w:rPr>
                     <w:rFonts w:ascii="Cambria Math" w:hAnsi="Cambria Math"/>
                   </w:rPr>
-                  <m:t>=</m:t>
-                </m:r>
-                <m:r>
-                  <w:rPr>
-                    <w:rFonts w:ascii="Cambria Math" w:hAnsi="Cambria Math"/>
-                  </w:rPr>
-                  <m:t>_</m:t>
-                </m:r>
-                <m:r>
-                  <w:rPr>
-                    <w:rFonts w:ascii="Cambria Math" w:hAnsi="Cambria Math"/>
-                  </w:rPr>
-                  <m:t>_______________</m:t>
+                  <m:t>=________________</m:t>
                 </m:r>
               </m:e>
             </m:mr>
@@ -1641,18 +1491,15 @@
                   <w:rPr>
                     <w:rFonts w:ascii="Cambria Math" w:hAnsi="Cambria Math"/>
                   </w:rPr>
-                  <m:t>=_______________</m:t>
-                </m:r>
-                <m:r>
-                  <w:rPr>
-                    <w:rFonts w:ascii="Cambria Math" w:hAnsi="Cambria Math"/>
-                  </w:rPr>
-                  <m:t>_</m:t>
+                  <m:t>=________________</m:t>
                 </m:r>
               </m:e>
             </m:mr>
           </m:m>
           <m:r>
+            <m:rPr>
+              <m:sty m:val="p"/>
+            </m:rPr>
             <w:br/>
           </m:r>
         </m:oMath>
@@ -1769,13 +1616,7 @@
         </m:sSub>
       </m:oMath>
       <w:r>
-        <w:t xml:space="preserve"> and the </w:t>
-      </w:r>
-      <w:r>
-        <w:t>voltage at point C</w:t>
-      </w:r>
-      <w:r>
-        <w:t xml:space="preserve"> with respect to ground and record them below:</w:t>
+        <w:t xml:space="preserve"> and the voltage at point C with respect to ground and record them below:</w:t>
       </w:r>
       <w:r>
         <w:br/>
@@ -1838,13 +1679,7 @@
                   <w:rPr>
                     <w:rFonts w:ascii="Cambria Math" w:hAnsi="Cambria Math"/>
                   </w:rPr>
-                  <m:t>=_______________</m:t>
-                </m:r>
-                <m:r>
-                  <w:rPr>
-                    <w:rFonts w:ascii="Cambria Math" w:hAnsi="Cambria Math"/>
-                  </w:rPr>
-                  <m:t>_</m:t>
+                  <m:t>=________________</m:t>
                 </m:r>
               </m:e>
             </m:mr>
@@ -1879,19 +1714,7 @@
                   <w:rPr>
                     <w:rFonts w:ascii="Cambria Math" w:hAnsi="Cambria Math"/>
                   </w:rPr>
-                  <m:t>=</m:t>
-                </m:r>
-                <m:r>
-                  <w:rPr>
-                    <w:rFonts w:ascii="Cambria Math" w:hAnsi="Cambria Math"/>
-                  </w:rPr>
-                  <m:t>_</m:t>
-                </m:r>
-                <m:r>
-                  <w:rPr>
-                    <w:rFonts w:ascii="Cambria Math" w:hAnsi="Cambria Math"/>
-                  </w:rPr>
-                  <m:t>_______________</m:t>
+                  <m:t>=________________</m:t>
                 </m:r>
               </m:e>
             </m:mr>
@@ -1926,33 +1749,55 @@
                   <w:rPr>
                     <w:rFonts w:ascii="Cambria Math" w:hAnsi="Cambria Math"/>
                   </w:rPr>
-                  <m:t>=_______________</m:t>
-                </m:r>
-                <m:r>
-                  <w:rPr>
-                    <w:rFonts w:ascii="Cambria Math" w:hAnsi="Cambria Math"/>
-                  </w:rPr>
-                  <m:t>_</m:t>
+                  <m:t>=________________</m:t>
                 </m:r>
               </m:e>
             </m:mr>
           </m:m>
           <m:r>
+            <m:rPr>
+              <m:sty m:val="p"/>
+            </m:rPr>
             <w:br/>
           </m:r>
+        </m:oMath>
+        <m:oMath>
           <m:r>
+            <m:rPr>
+              <m:sty m:val="p"/>
+            </m:rPr>
             <w:br/>
           </m:r>
+        </m:oMath>
+        <m:oMath>
           <m:r>
+            <m:rPr>
+              <m:sty m:val="p"/>
+            </m:rPr>
             <w:br/>
           </m:r>
+        </m:oMath>
+        <m:oMath>
           <m:r>
+            <m:rPr>
+              <m:sty m:val="p"/>
+            </m:rPr>
             <w:br/>
           </m:r>
+        </m:oMath>
+        <m:oMath>
           <m:r>
+            <m:rPr>
+              <m:sty m:val="p"/>
+            </m:rPr>
             <w:br/>
           </m:r>
+        </m:oMath>
+        <m:oMath>
           <m:r>
+            <m:rPr>
+              <m:sty m:val="p"/>
+            </m:rPr>
             <w:br/>
           </m:r>
         </m:oMath>
@@ -2031,6 +1876,10 @@
         <w:br/>
       </w:r>
       <w:r>
+        <w:rPr>
+          <w:noProof/>
+          <w:lang w:val="en-US"/>
+        </w:rPr>
         <w:drawing>
           <wp:inline distT="0" distB="0" distL="0" distR="0" wp14:anchorId="3FDECAD9" wp14:editId="6118CDB5">
             <wp:extent cx="5947576" cy="2679590"/>
@@ -2089,24 +1938,14 @@
       <w:r>
         <w:t xml:space="preserve">Figure </w:t>
       </w:r>
-      <w:r>
-        <w:fldChar w:fldCharType="begin"/>
-      </w:r>
-      <w:r>
-        <w:instrText xml:space="preserve"> SEQ Figure \* ARABIC </w:instrText>
-      </w:r>
-      <w:r>
-        <w:fldChar w:fldCharType="separate"/>
-      </w:r>
-      <w:r>
-        <w:rPr>
-          <w:noProof/>
-        </w:rPr>
-        <w:t>2</w:t>
-      </w:r>
-      <w:r>
-        <w:fldChar w:fldCharType="end"/>
-      </w:r>
+      <w:fldSimple w:instr=" SEQ Figure \* ARABIC ">
+        <w:r>
+          <w:rPr>
+            <w:noProof/>
+          </w:rPr>
+          <w:t>2</w:t>
+        </w:r>
+      </w:fldSimple>
       <w:r>
         <w:rPr>
           <w:noProof/>
@@ -2242,32 +2081,19 @@
         <w:keepNext/>
         <w:jc w:val="center"/>
       </w:pPr>
-      <w:bookmarkStart w:id="4" w:name="_Ref520468679"/>
+      <w:bookmarkStart w:id="5" w:name="_Ref520468679"/>
       <w:r>
         <w:t xml:space="preserve">Table </w:t>
       </w:r>
-      <w:r>
-        <w:fldChar w:fldCharType="begin"/>
-      </w:r>
-      <w:r>
-        <w:instrText xml:space="preserve"> SEQ Table \* ARABIC </w:instrText>
-      </w:r>
-      <w:r>
-        <w:fldChar w:fldCharType="separate"/>
-      </w:r>
-      <w:r>
-        <w:rPr>
-          <w:noProof/>
-        </w:rPr>
-        <w:t>1</w:t>
-      </w:r>
-      <w:r>
-        <w:rPr>
-          <w:noProof/>
-        </w:rPr>
-        <w:fldChar w:fldCharType="end"/>
-      </w:r>
-      <w:bookmarkEnd w:id="4"/>
+      <w:fldSimple w:instr=" SEQ Table \* ARABIC ">
+        <w:r>
+          <w:rPr>
+            <w:noProof/>
+          </w:rPr>
+          <w:t>1</w:t>
+        </w:r>
+      </w:fldSimple>
+      <w:bookmarkEnd w:id="5"/>
       <w:r>
         <w:rPr>
           <w:noProof/>
@@ -2751,8 +2577,6 @@
       <w:r>
         <w:t>?  Record them below.</w:t>
       </w:r>
-      <w:bookmarkStart w:id="5" w:name="_GoBack"/>
-      <w:bookmarkEnd w:id="5"/>
       <w:r>
         <w:br/>
       </w:r>
@@ -2814,19 +2638,7 @@
                   <w:rPr>
                     <w:rFonts w:ascii="Cambria Math" w:hAnsi="Cambria Math"/>
                   </w:rPr>
-                  <m:t>=_</m:t>
-                </m:r>
-                <m:r>
-                  <w:rPr>
-                    <w:rFonts w:ascii="Cambria Math" w:hAnsi="Cambria Math"/>
-                  </w:rPr>
-                  <m:t>_</m:t>
-                </m:r>
-                <m:r>
-                  <w:rPr>
-                    <w:rFonts w:ascii="Cambria Math" w:hAnsi="Cambria Math"/>
-                  </w:rPr>
-                  <m:t>______________</m:t>
+                  <m:t>=________________</m:t>
                 </m:r>
               </m:e>
             </m:mr>
@@ -2861,13 +2673,7 @@
                   <w:rPr>
                     <w:rFonts w:ascii="Cambria Math" w:hAnsi="Cambria Math"/>
                   </w:rPr>
-                  <m:t>=_______________</m:t>
-                </m:r>
-                <m:r>
-                  <w:rPr>
-                    <w:rFonts w:ascii="Cambria Math" w:hAnsi="Cambria Math"/>
-                  </w:rPr>
-                  <m:t>_</m:t>
+                  <m:t>=________________</m:t>
                 </m:r>
               </m:e>
             </m:mr>
@@ -5147,7 +4953,7 @@
 </file>
 
 <file path=customXml/itemProps1.xml><?xml version="1.0" encoding="utf-8"?>
-<ds:datastoreItem xmlns:ds="http://schemas.openxmlformats.org/officeDocument/2006/customXml" ds:itemID="{0A5E41F5-9F3B-4631-A64C-B8E054CD7C0E}">
+<ds:datastoreItem xmlns:ds="http://schemas.openxmlformats.org/officeDocument/2006/customXml" ds:itemID="{D919C604-6E2B-4A4D-A185-6AB69961B608}">
   <ds:schemaRefs>
     <ds:schemaRef ds:uri="http://schemas.openxmlformats.org/officeDocument/2006/bibliography"/>
   </ds:schemaRefs>

</xml_diff>

<commit_message>
Various updates and initial upload of lesson 11.
Updated the "DIY Battery" presentation in Lesson 1.
Updated the worksheet for Lesson 10.
Initial upload of Lesson 11.
</commit_message>
<xml_diff>
--- a/Lesson 10/Series and Parallel Resistor Network Worksheet.docx
+++ b/Lesson 10/Series and Parallel Resistor Network Worksheet.docx
@@ -5,73 +5,93 @@
     <w:p>
       <w:pPr>
         <w:pStyle w:val="Heading1"/>
+        <w:contextualSpacing w:val="0"/>
+        <w:jc w:val="right"/>
+        <w:rPr>
+          <w:sz w:val="24"/>
+          <w:szCs w:val="24"/>
+        </w:rPr>
       </w:pPr>
       <w:bookmarkStart w:id="0" w:name="_rf3w9ls97eff" w:colFirst="0" w:colLast="0"/>
       <w:bookmarkEnd w:id="0"/>
       <w:r>
-        <w:t>Parallel Resistor Network</w:t>
-      </w:r>
-      <w:r>
-        <w:t>s</w:t>
+        <w:rPr>
+          <w:sz w:val="24"/>
+          <w:szCs w:val="24"/>
+        </w:rPr>
+        <w:t>Name: _______________________</w:t>
       </w:r>
     </w:p>
     <w:p>
       <w:pPr>
-        <w:pStyle w:val="Heading2"/>
-      </w:pPr>
-      <w:r>
-        <w:t>Objective</w:t>
+        <w:pStyle w:val="Heading1"/>
+      </w:pPr>
+      <w:bookmarkStart w:id="1" w:name="_GoBack"/>
+      <w:bookmarkEnd w:id="1"/>
+      <w:r>
+        <w:t>Parallel Resistor Network</w:t>
+      </w:r>
+      <w:r>
+        <w:t>s</w:t>
       </w:r>
     </w:p>
     <w:p>
-      <w:r>
-        <w:t xml:space="preserve">The focus of this exercise is </w:t>
-      </w:r>
-      <w:r>
-        <w:t>the</w:t>
-      </w:r>
-      <w:r>
-        <w:t xml:space="preserve"> examination of </w:t>
-      </w:r>
-      <w:r>
-        <w:t xml:space="preserve">circuits with series and </w:t>
-      </w:r>
-      <w:r>
-        <w:t xml:space="preserve">parallel </w:t>
-      </w:r>
-      <w:r>
-        <w:t>resistor sub-networks</w:t>
-      </w:r>
-      <w:r>
-        <w:t xml:space="preserve">. </w:t>
-      </w:r>
-      <w:r>
-        <w:t xml:space="preserve">In analyzing circuits with combination of series and parallel sub-networks, one needs to remember and apply </w:t>
-      </w:r>
-      <w:r>
-        <w:t xml:space="preserve">Kirchhoff’s </w:t>
-      </w:r>
-      <w:r>
-        <w:t xml:space="preserve">Voltage and </w:t>
-      </w:r>
-      <w:r>
-        <w:t>Current Law</w:t>
-      </w:r>
-      <w:r>
-        <w:t>s (KVL &amp; KCL) as well as our good friend Ohm’s Law.</w:t>
+      <w:pPr>
+        <w:pStyle w:val="Heading2"/>
+      </w:pPr>
+      <w:r>
+        <w:t>Objective</w:t>
       </w:r>
     </w:p>
     <w:p>
-      <w:pPr>
-        <w:pStyle w:val="Heading2"/>
-      </w:pPr>
-      <w:r>
-        <w:t>Theory Overview</w:t>
+      <w:r>
+        <w:t xml:space="preserve">The focus of this exercise is </w:t>
+      </w:r>
+      <w:r>
+        <w:t>the</w:t>
+      </w:r>
+      <w:r>
+        <w:t xml:space="preserve"> examination of </w:t>
+      </w:r>
+      <w:r>
+        <w:t xml:space="preserve">circuits with series and </w:t>
+      </w:r>
+      <w:r>
+        <w:t xml:space="preserve">parallel </w:t>
+      </w:r>
+      <w:r>
+        <w:t>resistor sub-networks</w:t>
+      </w:r>
+      <w:r>
+        <w:t xml:space="preserve">. </w:t>
+      </w:r>
+      <w:r>
+        <w:t xml:space="preserve">In analyzing circuits with combination of series and parallel sub-networks, one needs to remember and apply </w:t>
+      </w:r>
+      <w:r>
+        <w:t xml:space="preserve">Kirchhoff’s </w:t>
+      </w:r>
+      <w:r>
+        <w:t xml:space="preserve">Voltage and </w:t>
+      </w:r>
+      <w:r>
+        <w:t>Current Law</w:t>
+      </w:r>
+      <w:r>
+        <w:t>s (KVL &amp; KCL) as well as our good friend Ohm’s Law.</w:t>
       </w:r>
     </w:p>
     <w:p>
-      <w:bookmarkStart w:id="1" w:name="_8ir77k78xce1" w:colFirst="0" w:colLast="0"/>
-      <w:bookmarkEnd w:id="1"/>
+      <w:pPr>
+        <w:pStyle w:val="Heading2"/>
+      </w:pPr>
+      <w:r>
+        <w:t>Theory Overview</w:t>
+      </w:r>
+    </w:p>
+    <w:p>
+      <w:bookmarkStart w:id="2" w:name="_8ir77k78xce1" w:colFirst="0" w:colLast="0"/>
+      <w:bookmarkEnd w:id="2"/>
       <w:r>
         <w:t xml:space="preserve">In identifying series and parallel sub-networks, one needs to recall that several components with single nodes in between them constitute a series sub-network. </w:t>
       </w:r>
@@ -273,7 +293,7 @@
           <w:szCs w:val="20"/>
         </w:rPr>
       </w:pPr>
-      <w:bookmarkStart w:id="2" w:name="_Ref517193307"/>
+      <w:bookmarkStart w:id="3" w:name="_Ref517193307"/>
       <w:r>
         <w:rPr>
           <w:sz w:val="20"/>
@@ -317,7 +337,7 @@
         </w:rPr>
         <w:fldChar w:fldCharType="end"/>
       </w:r>
-      <w:bookmarkEnd w:id="2"/>
+      <w:bookmarkEnd w:id="3"/>
       <w:r>
         <w:rPr>
           <w:noProof/>
@@ -404,8 +424,8 @@
       <w:pPr>
         <w:pStyle w:val="Heading2"/>
       </w:pPr>
-      <w:bookmarkStart w:id="3" w:name="_9y8smm6116gd" w:colFirst="0" w:colLast="0"/>
-      <w:bookmarkEnd w:id="3"/>
+      <w:bookmarkStart w:id="4" w:name="_9y8smm6116gd" w:colFirst="0" w:colLast="0"/>
+      <w:bookmarkEnd w:id="4"/>
       <w:r>
         <w:t>Procedure</w:t>
       </w:r>
@@ -842,8 +862,6 @@
       <w:r>
         <w:t>Redraw the circuit from step B</w:t>
       </w:r>
-      <w:bookmarkStart w:id="4" w:name="_GoBack"/>
-      <w:bookmarkEnd w:id="4"/>
       <w:r>
         <w:t xml:space="preserve"> below with the innermost sub-network replaced </w:t>
       </w:r>
@@ -1938,14 +1956,27 @@
       <w:r>
         <w:t xml:space="preserve">Figure </w:t>
       </w:r>
-      <w:fldSimple w:instr=" SEQ Figure \* ARABIC ">
-        <w:r>
-          <w:rPr>
-            <w:noProof/>
-          </w:rPr>
-          <w:t>2</w:t>
-        </w:r>
-      </w:fldSimple>
+      <w:r>
+        <w:fldChar w:fldCharType="begin"/>
+      </w:r>
+      <w:r>
+        <w:instrText xml:space="preserve"> SEQ Figure \* ARABIC </w:instrText>
+      </w:r>
+      <w:r>
+        <w:fldChar w:fldCharType="separate"/>
+      </w:r>
+      <w:r>
+        <w:rPr>
+          <w:noProof/>
+        </w:rPr>
+        <w:t>2</w:t>
+      </w:r>
+      <w:r>
+        <w:rPr>
+          <w:noProof/>
+        </w:rPr>
+        <w:fldChar w:fldCharType="end"/>
+      </w:r>
       <w:r>
         <w:rPr>
           <w:noProof/>
@@ -2085,14 +2116,27 @@
       <w:r>
         <w:t xml:space="preserve">Table </w:t>
       </w:r>
-      <w:fldSimple w:instr=" SEQ Table \* ARABIC ">
-        <w:r>
-          <w:rPr>
-            <w:noProof/>
-          </w:rPr>
-          <w:t>1</w:t>
-        </w:r>
-      </w:fldSimple>
+      <w:r>
+        <w:fldChar w:fldCharType="begin"/>
+      </w:r>
+      <w:r>
+        <w:instrText xml:space="preserve"> SEQ Table \* ARABIC </w:instrText>
+      </w:r>
+      <w:r>
+        <w:fldChar w:fldCharType="separate"/>
+      </w:r>
+      <w:r>
+        <w:rPr>
+          <w:noProof/>
+        </w:rPr>
+        <w:t>1</w:t>
+      </w:r>
+      <w:r>
+        <w:rPr>
+          <w:noProof/>
+        </w:rPr>
+        <w:fldChar w:fldCharType="end"/>
+      </w:r>
       <w:bookmarkEnd w:id="5"/>
       <w:r>
         <w:rPr>
@@ -3860,6 +3904,7 @@
     <w:name w:val="heading 1"/>
     <w:basedOn w:val="Normal"/>
     <w:next w:val="Normal"/>
+    <w:link w:val="Heading1Char"/>
     <w:pPr>
       <w:keepNext/>
       <w:keepLines/>
@@ -4159,6 +4204,16 @@
       <w:ind w:left="720"/>
     </w:pPr>
   </w:style>
+  <w:style w:type="character" w:customStyle="1" w:styleId="Heading1Char">
+    <w:name w:val="Heading 1 Char"/>
+    <w:basedOn w:val="DefaultParagraphFont"/>
+    <w:link w:val="Heading1"/>
+    <w:rsid w:val="00FE2F61"/>
+    <w:rPr>
+      <w:sz w:val="40"/>
+      <w:szCs w:val="40"/>
+    </w:rPr>
+  </w:style>
 </w:styles>
 </file>
 
@@ -4326,6 +4381,7 @@
     <w:name w:val="heading 1"/>
     <w:basedOn w:val="Normal"/>
     <w:next w:val="Normal"/>
+    <w:link w:val="Heading1Char"/>
     <w:pPr>
       <w:keepNext/>
       <w:keepLines/>
@@ -4624,6 +4680,16 @@
     <w:pPr>
       <w:ind w:left="720"/>
     </w:pPr>
+  </w:style>
+  <w:style w:type="character" w:customStyle="1" w:styleId="Heading1Char">
+    <w:name w:val="Heading 1 Char"/>
+    <w:basedOn w:val="DefaultParagraphFont"/>
+    <w:link w:val="Heading1"/>
+    <w:rsid w:val="00FE2F61"/>
+    <w:rPr>
+      <w:sz w:val="40"/>
+      <w:szCs w:val="40"/>
+    </w:rPr>
   </w:style>
 </w:styles>
 </file>
@@ -4953,7 +5019,7 @@
 </file>
 
 <file path=customXml/itemProps1.xml><?xml version="1.0" encoding="utf-8"?>
-<ds:datastoreItem xmlns:ds="http://schemas.openxmlformats.org/officeDocument/2006/customXml" ds:itemID="{D919C604-6E2B-4A4D-A185-6AB69961B608}">
+<ds:datastoreItem xmlns:ds="http://schemas.openxmlformats.org/officeDocument/2006/customXml" ds:itemID="{80649FC3-5E80-4060-B6E8-89C835707AB8}">
   <ds:schemaRefs>
     <ds:schemaRef ds:uri="http://schemas.openxmlformats.org/officeDocument/2006/bibliography"/>
   </ds:schemaRefs>

</xml_diff>

<commit_message>
Fixed lesson 10's worksheet's title
</commit_message>
<xml_diff>
--- a/Lesson 10/Series and Parallel Resistor Network Worksheet.docx
+++ b/Lesson 10/Series and Parallel Resistor Network Worksheet.docx
@@ -26,6 +26,9 @@
       <w:pPr>
         <w:pStyle w:val="Heading1"/>
       </w:pPr>
+      <w:r>
+        <w:t xml:space="preserve">Series &amp; </w:t>
+      </w:r>
       <w:bookmarkStart w:id="1" w:name="_GoBack"/>
       <w:bookmarkEnd w:id="1"/>
       <w:r>
@@ -577,13 +580,8 @@
         <w:fldChar w:fldCharType="end"/>
       </w:r>
       <w:r>
-        <w:t xml:space="preserve"> below with the innermost sub-network replaced </w:t>
-      </w:r>
-      <w:proofErr w:type="gramStart"/>
-      <w:r>
-        <w:t xml:space="preserve">with </w:t>
-      </w:r>
-      <w:proofErr w:type="gramEnd"/>
+        <w:t xml:space="preserve"> below with the innermost sub-network replaced with </w:t>
+      </w:r>
       <m:oMath>
         <m:sSub>
           <m:sSubPr>
@@ -705,13 +703,8 @@
         </w:numPr>
       </w:pPr>
       <w:r>
-        <w:t xml:space="preserve">Redraw the circuit from step A below with the innermost sub-network replaced </w:t>
-      </w:r>
-      <w:proofErr w:type="gramStart"/>
-      <w:r>
-        <w:t xml:space="preserve">with </w:t>
-      </w:r>
-      <w:proofErr w:type="gramEnd"/>
+        <w:t xml:space="preserve">Redraw the circuit from step A below with the innermost sub-network replaced with </w:t>
+      </w:r>
       <m:oMath>
         <m:sSub>
           <m:sSubPr>
@@ -863,13 +856,8 @@
         <w:t>Redraw the circuit from step B</w:t>
       </w:r>
       <w:r>
-        <w:t xml:space="preserve"> below with the innermost sub-network replaced </w:t>
-      </w:r>
-      <w:proofErr w:type="gramStart"/>
-      <w:r>
-        <w:t xml:space="preserve">with </w:t>
-      </w:r>
-      <w:proofErr w:type="gramEnd"/>
+        <w:t xml:space="preserve"> below with the innermost sub-network replaced with </w:t>
+      </w:r>
       <m:oMath>
         <m:sSub>
           <m:sSubPr>
@@ -1879,11 +1867,9 @@
       <w:r>
         <w:t xml:space="preserve"> in </w:t>
       </w:r>
-      <w:proofErr w:type="spellStart"/>
       <w:r>
         <w:t>LTSpice</w:t>
       </w:r>
-      <w:proofErr w:type="spellEnd"/>
       <w:r>
         <w:t xml:space="preserve"> as shown below</w:t>
       </w:r>
@@ -1956,27 +1942,14 @@
       <w:r>
         <w:t xml:space="preserve">Figure </w:t>
       </w:r>
-      <w:r>
-        <w:fldChar w:fldCharType="begin"/>
-      </w:r>
-      <w:r>
-        <w:instrText xml:space="preserve"> SEQ Figure \* ARABIC </w:instrText>
-      </w:r>
-      <w:r>
-        <w:fldChar w:fldCharType="separate"/>
-      </w:r>
-      <w:r>
-        <w:rPr>
-          <w:noProof/>
-        </w:rPr>
-        <w:t>2</w:t>
-      </w:r>
-      <w:r>
-        <w:rPr>
-          <w:noProof/>
-        </w:rPr>
-        <w:fldChar w:fldCharType="end"/>
-      </w:r>
+      <w:fldSimple w:instr=" SEQ Figure \* ARABIC ">
+        <w:r>
+          <w:rPr>
+            <w:noProof/>
+          </w:rPr>
+          <w:t>2</w:t>
+        </w:r>
+      </w:fldSimple>
       <w:r>
         <w:rPr>
           <w:noProof/>
@@ -2116,27 +2089,14 @@
       <w:r>
         <w:t xml:space="preserve">Table </w:t>
       </w:r>
-      <w:r>
-        <w:fldChar w:fldCharType="begin"/>
-      </w:r>
-      <w:r>
-        <w:instrText xml:space="preserve"> SEQ Table \* ARABIC </w:instrText>
-      </w:r>
-      <w:r>
-        <w:fldChar w:fldCharType="separate"/>
-      </w:r>
-      <w:r>
-        <w:rPr>
-          <w:noProof/>
-        </w:rPr>
-        <w:t>1</w:t>
-      </w:r>
-      <w:r>
-        <w:rPr>
-          <w:noProof/>
-        </w:rPr>
-        <w:fldChar w:fldCharType="end"/>
-      </w:r>
+      <w:fldSimple w:instr=" SEQ Table \* ARABIC ">
+        <w:r>
+          <w:rPr>
+            <w:noProof/>
+          </w:rPr>
+          <w:t>1</w:t>
+        </w:r>
+      </w:fldSimple>
       <w:bookmarkEnd w:id="5"/>
       <w:r>
         <w:rPr>
@@ -5019,7 +4979,7 @@
 </file>
 
 <file path=customXml/itemProps1.xml><?xml version="1.0" encoding="utf-8"?>
-<ds:datastoreItem xmlns:ds="http://schemas.openxmlformats.org/officeDocument/2006/customXml" ds:itemID="{80649FC3-5E80-4060-B6E8-89C835707AB8}">
+<ds:datastoreItem xmlns:ds="http://schemas.openxmlformats.org/officeDocument/2006/customXml" ds:itemID="{6A6E7444-4A84-4F74-9F78-5547DE0F7E54}">
   <ds:schemaRefs>
     <ds:schemaRef ds:uri="http://schemas.openxmlformats.org/officeDocument/2006/bibliography"/>
   </ds:schemaRefs>

</xml_diff>

<commit_message>
Upload of Lesson 15
</commit_message>
<xml_diff>
--- a/Lesson 10/Series and Parallel Resistor Network Worksheet.docx
+++ b/Lesson 10/Series and Parallel Resistor Network Worksheet.docx
@@ -1942,14 +1942,27 @@
       <w:r>
         <w:t xml:space="preserve">Figure </w:t>
       </w:r>
-      <w:fldSimple w:instr=" SEQ Figure \* ARABIC ">
-        <w:r>
-          <w:rPr>
-            <w:noProof/>
-          </w:rPr>
-          <w:t>2</w:t>
-        </w:r>
-      </w:fldSimple>
+      <w:r>
+        <w:fldChar w:fldCharType="begin"/>
+      </w:r>
+      <w:r>
+        <w:instrText xml:space="preserve"> SEQ Figure \* ARABIC </w:instrText>
+      </w:r>
+      <w:r>
+        <w:fldChar w:fldCharType="separate"/>
+      </w:r>
+      <w:r>
+        <w:rPr>
+          <w:noProof/>
+        </w:rPr>
+        <w:t>2</w:t>
+      </w:r>
+      <w:r>
+        <w:rPr>
+          <w:noProof/>
+        </w:rPr>
+        <w:fldChar w:fldCharType="end"/>
+      </w:r>
       <w:r>
         <w:rPr>
           <w:noProof/>
@@ -2089,14 +2102,27 @@
       <w:r>
         <w:t xml:space="preserve">Table </w:t>
       </w:r>
-      <w:fldSimple w:instr=" SEQ Table \* ARABIC ">
-        <w:r>
-          <w:rPr>
-            <w:noProof/>
-          </w:rPr>
-          <w:t>1</w:t>
-        </w:r>
-      </w:fldSimple>
+      <w:r>
+        <w:fldChar w:fldCharType="begin"/>
+      </w:r>
+      <w:r>
+        <w:instrText xml:space="preserve"> SEQ Table \* ARABIC </w:instrText>
+      </w:r>
+      <w:r>
+        <w:fldChar w:fldCharType="separate"/>
+      </w:r>
+      <w:r>
+        <w:rPr>
+          <w:noProof/>
+        </w:rPr>
+        <w:t>1</w:t>
+      </w:r>
+      <w:r>
+        <w:rPr>
+          <w:noProof/>
+        </w:rPr>
+        <w:fldChar w:fldCharType="end"/>
+      </w:r>
       <w:bookmarkEnd w:id="4"/>
       <w:r>
         <w:rPr>
@@ -2728,41 +2754,64 @@
       <w:pStyle w:val="Footer"/>
       <w:jc w:val="right"/>
     </w:pPr>
+    <w:sdt>
+      <w:sdtPr>
+        <w:rPr>
+          <w:noProof/>
+        </w:rPr>
+        <w:id w:val="-820351100"/>
+        <w:docPartObj>
+          <w:docPartGallery w:val="Page Numbers (Bottom of Page)"/>
+          <w:docPartUnique/>
+        </w:docPartObj>
+      </w:sdtPr>
+      <w:sdtContent>
+        <w:r>
+          <w:fldChar w:fldCharType="begin"/>
+        </w:r>
+        <w:r>
+          <w:instrText xml:space="preserve"> PAGE   \* MERGEFORMAT </w:instrText>
+        </w:r>
+        <w:r>
+          <w:fldChar w:fldCharType="separate"/>
+        </w:r>
+        <w:r>
+          <w:rPr>
+            <w:noProof/>
+          </w:rPr>
+          <w:t>2</w:t>
+        </w:r>
+        <w:r>
+          <w:rPr>
+            <w:noProof/>
+          </w:rPr>
+          <w:fldChar w:fldCharType="end"/>
+        </w:r>
+      </w:sdtContent>
+    </w:sdt>
     <w:r>
-      <w:fldChar w:fldCharType="begin"/>
+      <w:rPr>
+        <w:noProof/>
+      </w:rPr>
+      <w:tab/>
     </w:r>
     <w:r>
-      <w:instrText xml:space="preserve"> PAGE   \* MERGEFORMAT </w:instrText>
+      <w:rPr>
+        <w:noProof/>
+      </w:rPr>
+      <w:tab/>
     </w:r>
     <w:r>
-      <w:fldChar w:fldCharType="separate"/>
+      <w:t>Created by Babak Aryan,</w:t>
     </w:r>
+  </w:p>
+  <w:p>
+    <w:pPr>
+      <w:pStyle w:val="Footer"/>
+      <w:jc w:val="right"/>
+    </w:pPr>
     <w:r>
-      <w:rPr>
-        <w:noProof/>
-      </w:rPr>
-      <w:t>2</w:t>
-    </w:r>
-    <w:r>
-      <w:rPr>
-        <w:noProof/>
-      </w:rPr>
-      <w:fldChar w:fldCharType="end"/>
-    </w:r>
-    <w:r>
-      <w:ptab w:relativeTo="margin" w:alignment="center" w:leader="none"/>
-    </w:r>
-    <w:r>
-      <w:ptab w:relativeTo="margin" w:alignment="right" w:leader="none"/>
-    </w:r>
-    <w:r>
-      <w:t xml:space="preserve">Copyright 2018, </w:t>
-    </w:r>
-    <w:r>
-      <w:t xml:space="preserve">Created </w:t>
-    </w:r>
-    <w:r>
-      <w:t xml:space="preserve">by Babak Aryan For Wintriss Technical Schools </w:t>
+      <w:t>Copyright 2018 under the terms of a Creative Commons License</w:t>
     </w:r>
   </w:p>
 </w:ftr>
@@ -5198,7 +5247,7 @@
 </file>
 
 <file path=customXml/itemProps1.xml><?xml version="1.0" encoding="utf-8"?>
-<ds:datastoreItem xmlns:ds="http://schemas.openxmlformats.org/officeDocument/2006/customXml" ds:itemID="{82CE641F-FA0F-41D3-BD9E-AD510B2AAB60}">
+<ds:datastoreItem xmlns:ds="http://schemas.openxmlformats.org/officeDocument/2006/customXml" ds:itemID="{0A4F7276-0784-45A0-A91F-80173A8DBA61}">
   <ds:schemaRefs>
     <ds:schemaRef ds:uri="http://schemas.openxmlformats.org/officeDocument/2006/bibliography"/>
   </ds:schemaRefs>

</xml_diff>

<commit_message>
Updates to the legal material
</commit_message>
<xml_diff>
--- a/Lesson 10/Series and Parallel Resistor Network Worksheet.docx
+++ b/Lesson 10/Series and Parallel Resistor Network Worksheet.docx
@@ -1942,27 +1942,14 @@
       <w:r>
         <w:t xml:space="preserve">Figure </w:t>
       </w:r>
-      <w:r>
-        <w:fldChar w:fldCharType="begin"/>
-      </w:r>
-      <w:r>
-        <w:instrText xml:space="preserve"> SEQ Figure \* ARABIC </w:instrText>
-      </w:r>
-      <w:r>
-        <w:fldChar w:fldCharType="separate"/>
-      </w:r>
-      <w:r>
-        <w:rPr>
-          <w:noProof/>
-        </w:rPr>
-        <w:t>2</w:t>
-      </w:r>
-      <w:r>
-        <w:rPr>
-          <w:noProof/>
-        </w:rPr>
-        <w:fldChar w:fldCharType="end"/>
-      </w:r>
+      <w:fldSimple w:instr=" SEQ Figure \* ARABIC ">
+        <w:r>
+          <w:rPr>
+            <w:noProof/>
+          </w:rPr>
+          <w:t>2</w:t>
+        </w:r>
+      </w:fldSimple>
       <w:r>
         <w:rPr>
           <w:noProof/>
@@ -2102,27 +2089,14 @@
       <w:r>
         <w:t xml:space="preserve">Table </w:t>
       </w:r>
-      <w:r>
-        <w:fldChar w:fldCharType="begin"/>
-      </w:r>
-      <w:r>
-        <w:instrText xml:space="preserve"> SEQ Table \* ARABIC </w:instrText>
-      </w:r>
-      <w:r>
-        <w:fldChar w:fldCharType="separate"/>
-      </w:r>
-      <w:r>
-        <w:rPr>
-          <w:noProof/>
-        </w:rPr>
-        <w:t>1</w:t>
-      </w:r>
-      <w:r>
-        <w:rPr>
-          <w:noProof/>
-        </w:rPr>
-        <w:fldChar w:fldCharType="end"/>
-      </w:r>
+      <w:fldSimple w:instr=" SEQ Table \* ARABIC ">
+        <w:r>
+          <w:rPr>
+            <w:noProof/>
+          </w:rPr>
+          <w:t>1</w:t>
+        </w:r>
+      </w:fldSimple>
       <w:bookmarkEnd w:id="4"/>
       <w:r>
         <w:rPr>
@@ -2714,7 +2688,6 @@
     <w:sectPr>
       <w:pgSz w:w="12240" w:h="15840"/>
       <w:pgMar w:top="1440" w:right="1008" w:bottom="1440" w:left="1008" w:header="0" w:footer="720" w:gutter="0"/>
-      <w:pgNumType w:start="1"/>
       <w:cols w:space="720"/>
       <w:docGrid w:linePitch="299"/>
     </w:sectPr>
@@ -2765,6 +2738,7 @@
           <w:docPartUnique/>
         </w:docPartObj>
       </w:sdtPr>
+      <w:sdtEndPr/>
       <w:sdtContent>
         <w:r>
           <w:fldChar w:fldCharType="begin"/>
@@ -5247,7 +5221,7 @@
 </file>
 
 <file path=customXml/itemProps1.xml><?xml version="1.0" encoding="utf-8"?>
-<ds:datastoreItem xmlns:ds="http://schemas.openxmlformats.org/officeDocument/2006/customXml" ds:itemID="{0A4F7276-0784-45A0-A91F-80173A8DBA61}">
+<ds:datastoreItem xmlns:ds="http://schemas.openxmlformats.org/officeDocument/2006/customXml" ds:itemID="{F7F82B78-BB10-4E16-A540-8304FE6243DC}">
   <ds:schemaRefs>
     <ds:schemaRef ds:uri="http://schemas.openxmlformats.org/officeDocument/2006/bibliography"/>
   </ds:schemaRefs>

</xml_diff>

<commit_message>
Updated legal language for all the lesson material
</commit_message>
<xml_diff>
--- a/Lesson 10/Series and Parallel Resistor Network Worksheet.docx
+++ b/Lesson 10/Series and Parallel Resistor Network Worksheet.docx
@@ -6,70 +6,73 @@
       <w:pPr>
         <w:pStyle w:val="Heading1"/>
       </w:pPr>
+      <w:r>
+        <w:t xml:space="preserve">Series &amp; </w:t>
+      </w:r>
+      <w:r>
+        <w:t>Parallel Resistor Network</w:t>
+      </w:r>
+      <w:r>
+        <w:t>s</w:t>
+      </w:r>
+    </w:p>
+    <w:p>
+      <w:pPr>
+        <w:pStyle w:val="Heading2"/>
+      </w:pPr>
+      <w:r>
+        <w:t>Introduction</w:t>
+      </w:r>
+    </w:p>
+    <w:p>
+      <w:r>
+        <w:t xml:space="preserve">The focus of this exercise is </w:t>
+      </w:r>
+      <w:r>
+        <w:t>the</w:t>
+      </w:r>
+      <w:r>
+        <w:t xml:space="preserve"> examination of </w:t>
+      </w:r>
+      <w:r>
+        <w:t xml:space="preserve">circuits with series and </w:t>
+      </w:r>
+      <w:r>
+        <w:t xml:space="preserve">parallel </w:t>
+      </w:r>
+      <w:r>
+        <w:t>resistor sub-networks</w:t>
+      </w:r>
+      <w:r>
+        <w:t xml:space="preserve">. </w:t>
+      </w:r>
+      <w:r>
+        <w:t xml:space="preserve">In analyzing circuits with combination of series and parallel sub-networks, one needs to remember and apply </w:t>
+      </w:r>
+      <w:r>
+        <w:t xml:space="preserve">Kirchhoff’s </w:t>
+      </w:r>
+      <w:r>
+        <w:t xml:space="preserve">Voltage and </w:t>
+      </w:r>
+      <w:r>
+        <w:t>Current Law</w:t>
+      </w:r>
+      <w:r>
+        <w:t>s (KVL &amp; KCL) as well as our good friend Ohm’s Law.</w:t>
+      </w:r>
+    </w:p>
+    <w:p>
+      <w:pPr>
+        <w:pStyle w:val="Heading2"/>
+      </w:pPr>
+      <w:r>
+        <w:t>Discussion</w:t>
+      </w:r>
       <w:bookmarkStart w:id="0" w:name="_GoBack"/>
       <w:bookmarkEnd w:id="0"/>
       <w:r>
-        <w:t xml:space="preserve">Series &amp; </w:t>
-      </w:r>
-      <w:r>
-        <w:t>Parallel Resistor Network</w:t>
-      </w:r>
-      <w:r>
-        <w:t>s</w:t>
-      </w:r>
-    </w:p>
-    <w:p>
-      <w:pPr>
-        <w:pStyle w:val="Heading2"/>
-      </w:pPr>
-      <w:r>
-        <w:t>Objective</w:t>
-      </w:r>
-    </w:p>
-    <w:p>
-      <w:r>
-        <w:t xml:space="preserve">The focus of this exercise is </w:t>
-      </w:r>
-      <w:r>
-        <w:t>the</w:t>
-      </w:r>
-      <w:r>
-        <w:t xml:space="preserve"> examination of </w:t>
-      </w:r>
-      <w:r>
-        <w:t xml:space="preserve">circuits with series and </w:t>
-      </w:r>
-      <w:r>
-        <w:t xml:space="preserve">parallel </w:t>
-      </w:r>
-      <w:r>
-        <w:t>resistor sub-networks</w:t>
-      </w:r>
-      <w:r>
-        <w:t xml:space="preserve">. </w:t>
-      </w:r>
-      <w:r>
-        <w:t xml:space="preserve">In analyzing circuits with combination of series and parallel sub-networks, one needs to remember and apply </w:t>
-      </w:r>
-      <w:r>
-        <w:t xml:space="preserve">Kirchhoff’s </w:t>
-      </w:r>
-      <w:r>
-        <w:t xml:space="preserve">Voltage and </w:t>
-      </w:r>
-      <w:r>
-        <w:t>Current Law</w:t>
-      </w:r>
-      <w:r>
-        <w:t>s (KVL &amp; KCL) as well as our good friend Ohm’s Law.</w:t>
-      </w:r>
-    </w:p>
-    <w:p>
-      <w:pPr>
-        <w:pStyle w:val="Heading2"/>
-      </w:pPr>
-      <w:r>
-        <w:t>Theory Overview</w:t>
+        <w:t xml:space="preserve"> Overview</w:t>
       </w:r>
     </w:p>
     <w:p>
@@ -560,13 +563,8 @@
         <w:fldChar w:fldCharType="end"/>
       </w:r>
       <w:r>
-        <w:t xml:space="preserve"> below with the innermost sub-network replaced </w:t>
-      </w:r>
-      <w:proofErr w:type="gramStart"/>
-      <w:r>
-        <w:t xml:space="preserve">with </w:t>
-      </w:r>
-      <w:proofErr w:type="gramEnd"/>
+        <w:t xml:space="preserve"> below with the innermost sub-network replaced with </w:t>
+      </w:r>
       <m:oMath>
         <m:sSub>
           <m:sSubPr>
@@ -688,13 +686,8 @@
         </w:numPr>
       </w:pPr>
       <w:r>
-        <w:t xml:space="preserve">Redraw the circuit from step A below with the innermost sub-network replaced </w:t>
-      </w:r>
-      <w:proofErr w:type="gramStart"/>
-      <w:r>
-        <w:t xml:space="preserve">with </w:t>
-      </w:r>
-      <w:proofErr w:type="gramEnd"/>
+        <w:t xml:space="preserve">Redraw the circuit from step A below with the innermost sub-network replaced with </w:t>
+      </w:r>
       <m:oMath>
         <m:sSub>
           <m:sSubPr>
@@ -846,13 +839,8 @@
         <w:t>Redraw the circuit from step B</w:t>
       </w:r>
       <w:r>
-        <w:t xml:space="preserve"> below with the innermost sub-network replaced </w:t>
-      </w:r>
-      <w:proofErr w:type="gramStart"/>
-      <w:r>
-        <w:t xml:space="preserve">with </w:t>
-      </w:r>
-      <w:proofErr w:type="gramEnd"/>
+        <w:t xml:space="preserve"> below with the innermost sub-network replaced with </w:t>
+      </w:r>
       <m:oMath>
         <m:sSub>
           <m:sSubPr>
@@ -1865,11 +1853,9 @@
       <w:r>
         <w:t xml:space="preserve"> in </w:t>
       </w:r>
-      <w:proofErr w:type="spellStart"/>
       <w:r>
         <w:t>LTSpice</w:t>
       </w:r>
-      <w:proofErr w:type="spellEnd"/>
       <w:r>
         <w:t xml:space="preserve"> as shown below</w:t>
       </w:r>
@@ -1942,14 +1928,27 @@
       <w:r>
         <w:t xml:space="preserve">Figure </w:t>
       </w:r>
-      <w:fldSimple w:instr=" SEQ Figure \* ARABIC ">
-        <w:r>
-          <w:rPr>
-            <w:noProof/>
-          </w:rPr>
-          <w:t>2</w:t>
-        </w:r>
-      </w:fldSimple>
+      <w:r>
+        <w:fldChar w:fldCharType="begin"/>
+      </w:r>
+      <w:r>
+        <w:instrText xml:space="preserve"> SEQ Figure \* ARABIC </w:instrText>
+      </w:r>
+      <w:r>
+        <w:fldChar w:fldCharType="separate"/>
+      </w:r>
+      <w:r>
+        <w:rPr>
+          <w:noProof/>
+        </w:rPr>
+        <w:t>2</w:t>
+      </w:r>
+      <w:r>
+        <w:rPr>
+          <w:noProof/>
+        </w:rPr>
+        <w:fldChar w:fldCharType="end"/>
+      </w:r>
       <w:r>
         <w:rPr>
           <w:noProof/>
@@ -2089,14 +2088,27 @@
       <w:r>
         <w:t xml:space="preserve">Table </w:t>
       </w:r>
-      <w:fldSimple w:instr=" SEQ Table \* ARABIC ">
-        <w:r>
-          <w:rPr>
-            <w:noProof/>
-          </w:rPr>
-          <w:t>1</w:t>
-        </w:r>
-      </w:fldSimple>
+      <w:r>
+        <w:fldChar w:fldCharType="begin"/>
+      </w:r>
+      <w:r>
+        <w:instrText xml:space="preserve"> SEQ Table \* ARABIC </w:instrText>
+      </w:r>
+      <w:r>
+        <w:fldChar w:fldCharType="separate"/>
+      </w:r>
+      <w:r>
+        <w:rPr>
+          <w:noProof/>
+        </w:rPr>
+        <w:t>1</w:t>
+      </w:r>
+      <w:r>
+        <w:rPr>
+          <w:noProof/>
+        </w:rPr>
+        <w:fldChar w:fldCharType="end"/>
+      </w:r>
       <w:bookmarkEnd w:id="4"/>
       <w:r>
         <w:rPr>
@@ -2124,13 +2136,13 @@
         <w:tblLook w:val="04A0" w:firstRow="1" w:lastRow="0" w:firstColumn="1" w:lastColumn="0" w:noHBand="0" w:noVBand="1"/>
       </w:tblPr>
       <w:tblGrid>
-        <w:gridCol w:w="1529"/>
-        <w:gridCol w:w="1495"/>
-        <w:gridCol w:w="1495"/>
-        <w:gridCol w:w="1436"/>
-        <w:gridCol w:w="1495"/>
-        <w:gridCol w:w="1495"/>
-        <w:gridCol w:w="1495"/>
+        <w:gridCol w:w="1399"/>
+        <w:gridCol w:w="1371"/>
+        <w:gridCol w:w="1371"/>
+        <w:gridCol w:w="1319"/>
+        <w:gridCol w:w="1372"/>
+        <w:gridCol w:w="1372"/>
+        <w:gridCol w:w="1372"/>
       </w:tblGrid>
       <w:tr>
         <w:trPr>
@@ -2687,7 +2699,7 @@
     </w:p>
     <w:sectPr>
       <w:pgSz w:w="12240" w:h="15840"/>
-      <w:pgMar w:top="1440" w:right="1008" w:bottom="1440" w:left="1008" w:header="0" w:footer="720" w:gutter="0"/>
+      <w:pgMar w:top="1440" w:right="1440" w:bottom="1440" w:left="1440" w:header="0" w:footer="576" w:gutter="0"/>
       <w:cols w:space="720"/>
       <w:docGrid w:linePitch="299"/>
     </w:sectPr>
@@ -2725,7 +2737,12 @@
   <w:p>
     <w:pPr>
       <w:pStyle w:val="Footer"/>
+      <w:ind w:right="-18"/>
       <w:jc w:val="right"/>
+      <w:rPr>
+        <w:sz w:val="20"/>
+        <w:szCs w:val="20"/>
+      </w:rPr>
     </w:pPr>
     <w:sdt>
       <w:sdtPr>
@@ -2753,7 +2770,7 @@
           <w:rPr>
             <w:noProof/>
           </w:rPr>
-          <w:t>2</w:t>
+          <w:t>1</w:t>
         </w:r>
         <w:r>
           <w:rPr>
@@ -2776,7 +2793,99 @@
       <w:tab/>
     </w:r>
     <w:r>
+      <w:rPr>
+        <w:sz w:val="20"/>
+        <w:szCs w:val="20"/>
+      </w:rPr>
       <w:t>Created by Babak Aryan,</w:t>
+    </w:r>
+  </w:p>
+  <w:p>
+    <w:pPr>
+      <w:pStyle w:val="Footer"/>
+      <w:tabs>
+        <w:tab w:val="clear" w:pos="4680"/>
+      </w:tabs>
+      <w:rPr>
+        <w:sz w:val="20"/>
+        <w:szCs w:val="20"/>
+      </w:rPr>
+    </w:pPr>
+    <w:r>
+      <w:rPr>
+        <w:noProof/>
+        <w:lang w:val="en-US"/>
+      </w:rPr>
+      <w:drawing>
+        <wp:anchor distT="0" distB="0" distL="114300" distR="114300" simplePos="0" relativeHeight="251659264" behindDoc="0" locked="0" layoutInCell="1" allowOverlap="1" wp14:anchorId="2E765FFB" wp14:editId="0E4CFADA">
+          <wp:simplePos x="0" y="0"/>
+          <wp:positionH relativeFrom="column">
+            <wp:posOffset>0</wp:posOffset>
+          </wp:positionH>
+          <wp:positionV relativeFrom="paragraph">
+            <wp:posOffset>68237</wp:posOffset>
+          </wp:positionV>
+          <wp:extent cx="786384" cy="274320"/>
+          <wp:effectExtent l="0" t="0" r="0" b="0"/>
+          <wp:wrapNone/>
+          <wp:docPr id="3" name="Picture 3" descr="CC-BY-NC-SA icon"/>
+          <wp:cNvGraphicFramePr>
+            <a:graphicFrameLocks xmlns:a="http://schemas.openxmlformats.org/drawingml/2006/main" noChangeAspect="1"/>
+          </wp:cNvGraphicFramePr>
+          <a:graphic xmlns:a="http://schemas.openxmlformats.org/drawingml/2006/main">
+            <a:graphicData uri="http://schemas.openxmlformats.org/drawingml/2006/picture">
+              <pic:pic xmlns:pic="http://schemas.openxmlformats.org/drawingml/2006/picture">
+                <pic:nvPicPr>
+                  <pic:cNvPr id="0" name="Picture 1" descr="CC-BY-NC-SA icon"/>
+                  <pic:cNvPicPr>
+                    <a:picLocks noChangeAspect="1" noChangeArrowheads="1"/>
+                  </pic:cNvPicPr>
+                </pic:nvPicPr>
+                <pic:blipFill>
+                  <a:blip r:embed="rId1" cstate="print">
+                    <a:extLst>
+                      <a:ext uri="{28A0092B-C50C-407E-A947-70E740481C1C}">
+                        <a14:useLocalDpi xmlns:a14="http://schemas.microsoft.com/office/drawing/2010/main" val="0"/>
+                      </a:ext>
+                    </a:extLst>
+                  </a:blip>
+                  <a:srcRect/>
+                  <a:stretch>
+                    <a:fillRect/>
+                  </a:stretch>
+                </pic:blipFill>
+                <pic:spPr bwMode="auto">
+                  <a:xfrm>
+                    <a:off x="0" y="0"/>
+                    <a:ext cx="786384" cy="274320"/>
+                  </a:xfrm>
+                  <a:prstGeom prst="rect">
+                    <a:avLst/>
+                  </a:prstGeom>
+                  <a:noFill/>
+                  <a:ln>
+                    <a:noFill/>
+                  </a:ln>
+                </pic:spPr>
+              </pic:pic>
+            </a:graphicData>
+          </a:graphic>
+          <wp14:sizeRelH relativeFrom="page">
+            <wp14:pctWidth>0</wp14:pctWidth>
+          </wp14:sizeRelH>
+          <wp14:sizeRelV relativeFrom="page">
+            <wp14:pctHeight>0</wp14:pctHeight>
+          </wp14:sizeRelV>
+        </wp:anchor>
+      </w:drawing>
+    </w:r>
+    <w:r>
+      <w:rPr>
+        <w:sz w:val="20"/>
+        <w:szCs w:val="20"/>
+      </w:rPr>
+      <w:tab/>
+      <w:t>Copyright 2018 under the terms of a Creative Commons License</w:t>
     </w:r>
   </w:p>
   <w:p>
@@ -2785,7 +2894,12 @@
       <w:jc w:val="right"/>
     </w:pPr>
     <w:r>
-      <w:t>Copyright 2018 under the terms of a Creative Commons License</w:t>
+      <w:rPr>
+        <w:sz w:val="20"/>
+        <w:szCs w:val="20"/>
+      </w:rPr>
+      <w:tab/>
+      <w:t>This work is freely redistributable for non-commercial use, share-alike with attribution</w:t>
     </w:r>
   </w:p>
 </w:ftr>
@@ -5221,7 +5335,7 @@
 </file>
 
 <file path=customXml/itemProps1.xml><?xml version="1.0" encoding="utf-8"?>
-<ds:datastoreItem xmlns:ds="http://schemas.openxmlformats.org/officeDocument/2006/customXml" ds:itemID="{F7F82B78-BB10-4E16-A540-8304FE6243DC}">
+<ds:datastoreItem xmlns:ds="http://schemas.openxmlformats.org/officeDocument/2006/customXml" ds:itemID="{4F538FA6-C3EB-46A0-9A91-178F6AB3D0CD}">
   <ds:schemaRefs>
     <ds:schemaRef ds:uri="http://schemas.openxmlformats.org/officeDocument/2006/bibliography"/>
   </ds:schemaRefs>

</xml_diff>